<commit_message>
[#3] update code and report with comment from tutor
</commit_message>
<xml_diff>
--- a/Reports/Lab3/Lab3.docx
+++ b/Reports/Lab3/Lab3.docx
@@ -1820,50 +1820,114 @@
         <w:ind w:left="720"/>
         <w:rPr>
           <w:rFonts w:cstheme="minorHAnsi"/>
+          <w:lang w:val="ru-RU"/>
+        </w:rPr>
+      </w:pPr>
+      <w:r>
+        <w:rPr>
+          <w:rFonts w:cstheme="minorHAnsi"/>
+          <w:lang w:val="ru-RU"/>
+        </w:rPr>
+        <w:t xml:space="preserve">Набор данных имеет следующую структуру: </w:t>
+      </w:r>
+    </w:p>
+    <w:p>
+      <w:pPr>
+        <w:pStyle w:val="NoSpacing"/>
+        <w:spacing w:line="360" w:lineRule="auto"/>
+        <w:rPr>
+          <w:rFonts w:cstheme="minorHAnsi"/>
           <w:lang w:val="en-US"/>
         </w:rPr>
       </w:pPr>
-      <w:r>
-        <w:rPr>
-          <w:rFonts w:cstheme="minorHAnsi"/>
-          <w:lang w:val="ru-RU"/>
-        </w:rPr>
-        <w:t xml:space="preserve">Набор данных имеет следующую структуру: </w:t>
-      </w:r>
-    </w:p>
-    <w:p>
-      <w:pPr>
-        <w:pStyle w:val="NoSpacing"/>
-        <w:spacing w:line="360" w:lineRule="auto"/>
+      <w:proofErr w:type="spellStart"/>
+      <w:proofErr w:type="gramStart"/>
+      <w:r>
         <w:rPr>
           <w:rFonts w:cstheme="minorHAnsi"/>
           <w:lang w:val="en-US"/>
         </w:rPr>
-      </w:pPr>
-      <w:proofErr w:type="spellStart"/>
-      <w:proofErr w:type="gramStart"/>
+        <w:t>StructType</w:t>
+      </w:r>
+      <w:proofErr w:type="spellEnd"/>
       <w:r>
         <w:rPr>
           <w:rFonts w:cstheme="minorHAnsi"/>
           <w:lang w:val="en-US"/>
         </w:rPr>
-        <w:t>StructType</w:t>
-      </w:r>
-      <w:proofErr w:type="spellEnd"/>
+        <w:t>(</w:t>
+      </w:r>
+      <w:proofErr w:type="spellStart"/>
+      <w:proofErr w:type="gramEnd"/>
       <w:r>
         <w:rPr>
           <w:rFonts w:cstheme="minorHAnsi"/>
           <w:lang w:val="en-US"/>
         </w:rPr>
+        <w:t>StructField</w:t>
+      </w:r>
+      <w:proofErr w:type="spellEnd"/>
+      <w:r>
+        <w:rPr>
+          <w:rFonts w:cstheme="minorHAnsi"/>
+          <w:lang w:val="en-US"/>
+        </w:rPr>
+        <w:t xml:space="preserve">(Year of </w:t>
+      </w:r>
+      <w:proofErr w:type="spellStart"/>
+      <w:r>
+        <w:rPr>
+          <w:rFonts w:cstheme="minorHAnsi"/>
+          <w:lang w:val="en-US"/>
+        </w:rPr>
+        <w:t>Birth,StringType,true</w:t>
+      </w:r>
+      <w:proofErr w:type="spellEnd"/>
+      <w:r>
+        <w:rPr>
+          <w:rFonts w:cstheme="minorHAnsi"/>
+          <w:lang w:val="en-US"/>
+        </w:rPr>
+        <w:t xml:space="preserve">), </w:t>
+      </w:r>
+      <w:proofErr w:type="spellStart"/>
+      <w:r>
+        <w:rPr>
+          <w:rFonts w:cstheme="minorHAnsi"/>
+          <w:lang w:val="en-US"/>
+        </w:rPr>
+        <w:t>StructField</w:t>
+      </w:r>
+      <w:proofErr w:type="spellEnd"/>
+      <w:r>
+        <w:rPr>
+          <w:rFonts w:cstheme="minorHAnsi"/>
+          <w:lang w:val="en-US"/>
+        </w:rPr>
         <w:t>(</w:t>
       </w:r>
       <w:proofErr w:type="spellStart"/>
-      <w:proofErr w:type="gramEnd"/>
       <w:r>
         <w:rPr>
           <w:rFonts w:cstheme="minorHAnsi"/>
           <w:lang w:val="en-US"/>
         </w:rPr>
+        <w:t>Gender,StringType,true</w:t>
+      </w:r>
+      <w:proofErr w:type="spellEnd"/>
+      <w:r>
+        <w:rPr>
+          <w:rFonts w:cstheme="minorHAnsi"/>
+          <w:lang w:val="en-US"/>
+        </w:rPr>
+        <w:t xml:space="preserve">), </w:t>
+      </w:r>
+      <w:proofErr w:type="spellStart"/>
+      <w:r>
+        <w:rPr>
+          <w:rFonts w:cstheme="minorHAnsi"/>
+          <w:lang w:val="en-US"/>
+        </w:rPr>
         <w:t>StructField</w:t>
       </w:r>
       <w:proofErr w:type="spellEnd"/>
@@ -1872,7 +1936,7 @@
           <w:rFonts w:cstheme="minorHAnsi"/>
           <w:lang w:val="en-US"/>
         </w:rPr>
-        <w:t xml:space="preserve">(Year of </w:t>
+        <w:t>(</w:t>
       </w:r>
       <w:proofErr w:type="spellStart"/>
       <w:r>
@@ -1880,7 +1944,7 @@
           <w:rFonts w:cstheme="minorHAnsi"/>
           <w:lang w:val="en-US"/>
         </w:rPr>
-        <w:t>Birth,StringType,true</w:t>
+        <w:t>Ethnicity,StringType,true</w:t>
       </w:r>
       <w:proofErr w:type="spellEnd"/>
       <w:r>
@@ -1904,6 +1968,38 @@
           <w:rFonts w:cstheme="minorHAnsi"/>
           <w:lang w:val="en-US"/>
         </w:rPr>
+        <w:t xml:space="preserve">(Child's First </w:t>
+      </w:r>
+      <w:proofErr w:type="spellStart"/>
+      <w:r>
+        <w:rPr>
+          <w:rFonts w:cstheme="minorHAnsi"/>
+          <w:lang w:val="en-US"/>
+        </w:rPr>
+        <w:t>Name,StringType,true</w:t>
+      </w:r>
+      <w:proofErr w:type="spellEnd"/>
+      <w:r>
+        <w:rPr>
+          <w:rFonts w:cstheme="minorHAnsi"/>
+          <w:lang w:val="en-US"/>
+        </w:rPr>
+        <w:t xml:space="preserve">), </w:t>
+      </w:r>
+      <w:proofErr w:type="spellStart"/>
+      <w:r>
+        <w:rPr>
+          <w:rFonts w:cstheme="minorHAnsi"/>
+          <w:lang w:val="en-US"/>
+        </w:rPr>
+        <w:t>StructField</w:t>
+      </w:r>
+      <w:proofErr w:type="spellEnd"/>
+      <w:r>
+        <w:rPr>
+          <w:rFonts w:cstheme="minorHAnsi"/>
+          <w:lang w:val="en-US"/>
+        </w:rPr>
         <w:t>(</w:t>
       </w:r>
       <w:proofErr w:type="spellStart"/>
@@ -1912,7 +2008,7 @@
           <w:rFonts w:cstheme="minorHAnsi"/>
           <w:lang w:val="en-US"/>
         </w:rPr>
-        <w:t>Gender,StringType,true</w:t>
+        <w:t>Count,StringType,true</w:t>
       </w:r>
       <w:proofErr w:type="spellEnd"/>
       <w:r>
@@ -1944,7 +2040,7 @@
           <w:rFonts w:cstheme="minorHAnsi"/>
           <w:lang w:val="en-US"/>
         </w:rPr>
-        <w:t>Ethnicity,StringType,true</w:t>
+        <w:t>Rank,StringType,true</w:t>
       </w:r>
       <w:proofErr w:type="spellEnd"/>
       <w:r>
@@ -1952,102 +2048,6 @@
           <w:rFonts w:cstheme="minorHAnsi"/>
           <w:lang w:val="en-US"/>
         </w:rPr>
-        <w:t xml:space="preserve">), </w:t>
-      </w:r>
-      <w:proofErr w:type="spellStart"/>
-      <w:r>
-        <w:rPr>
-          <w:rFonts w:cstheme="minorHAnsi"/>
-          <w:lang w:val="en-US"/>
-        </w:rPr>
-        <w:t>StructField</w:t>
-      </w:r>
-      <w:proofErr w:type="spellEnd"/>
-      <w:r>
-        <w:rPr>
-          <w:rFonts w:cstheme="minorHAnsi"/>
-          <w:lang w:val="en-US"/>
-        </w:rPr>
-        <w:t xml:space="preserve">(Child's First </w:t>
-      </w:r>
-      <w:proofErr w:type="spellStart"/>
-      <w:r>
-        <w:rPr>
-          <w:rFonts w:cstheme="minorHAnsi"/>
-          <w:lang w:val="en-US"/>
-        </w:rPr>
-        <w:t>Name,StringType,true</w:t>
-      </w:r>
-      <w:proofErr w:type="spellEnd"/>
-      <w:r>
-        <w:rPr>
-          <w:rFonts w:cstheme="minorHAnsi"/>
-          <w:lang w:val="en-US"/>
-        </w:rPr>
-        <w:t xml:space="preserve">), </w:t>
-      </w:r>
-      <w:proofErr w:type="spellStart"/>
-      <w:r>
-        <w:rPr>
-          <w:rFonts w:cstheme="minorHAnsi"/>
-          <w:lang w:val="en-US"/>
-        </w:rPr>
-        <w:t>StructField</w:t>
-      </w:r>
-      <w:proofErr w:type="spellEnd"/>
-      <w:r>
-        <w:rPr>
-          <w:rFonts w:cstheme="minorHAnsi"/>
-          <w:lang w:val="en-US"/>
-        </w:rPr>
-        <w:t>(</w:t>
-      </w:r>
-      <w:proofErr w:type="spellStart"/>
-      <w:r>
-        <w:rPr>
-          <w:rFonts w:cstheme="minorHAnsi"/>
-          <w:lang w:val="en-US"/>
-        </w:rPr>
-        <w:t>Count,StringType,true</w:t>
-      </w:r>
-      <w:proofErr w:type="spellEnd"/>
-      <w:r>
-        <w:rPr>
-          <w:rFonts w:cstheme="minorHAnsi"/>
-          <w:lang w:val="en-US"/>
-        </w:rPr>
-        <w:t xml:space="preserve">), </w:t>
-      </w:r>
-      <w:proofErr w:type="spellStart"/>
-      <w:r>
-        <w:rPr>
-          <w:rFonts w:cstheme="minorHAnsi"/>
-          <w:lang w:val="en-US"/>
-        </w:rPr>
-        <w:t>StructField</w:t>
-      </w:r>
-      <w:proofErr w:type="spellEnd"/>
-      <w:r>
-        <w:rPr>
-          <w:rFonts w:cstheme="minorHAnsi"/>
-          <w:lang w:val="en-US"/>
-        </w:rPr>
-        <w:t>(</w:t>
-      </w:r>
-      <w:proofErr w:type="spellStart"/>
-      <w:r>
-        <w:rPr>
-          <w:rFonts w:cstheme="minorHAnsi"/>
-          <w:lang w:val="en-US"/>
-        </w:rPr>
-        <w:t>Rank,StringType,true</w:t>
-      </w:r>
-      <w:proofErr w:type="spellEnd"/>
-      <w:r>
-        <w:rPr>
-          <w:rFonts w:cstheme="minorHAnsi"/>
-          <w:lang w:val="en-US"/>
-        </w:rPr>
         <w:t>))</w:t>
       </w:r>
     </w:p>
@@ -2073,21 +2073,7 @@
           <w:rFonts w:cstheme="minorHAnsi"/>
           <w:lang w:val="ru-RU"/>
         </w:rPr>
-        <w:t>топ 20 самых</w:t>
-      </w:r>
-      <w:r>
-        <w:rPr>
-          <w:rFonts w:cstheme="minorHAnsi"/>
-          <w:lang w:val="ru-RU"/>
-        </w:rPr>
-        <w:t xml:space="preserve"> детских</w:t>
-      </w:r>
-      <w:r>
-        <w:rPr>
-          <w:rFonts w:cstheme="minorHAnsi"/>
-          <w:lang w:val="ru-RU"/>
-        </w:rPr>
-        <w:t xml:space="preserve"> популярных имен</w:t>
+        <w:t>топ 20 самых детских популярных имен</w:t>
       </w:r>
       <w:r>
         <w:rPr>
@@ -2109,16 +2095,25 @@
       </w:pPr>
       <w:r>
         <w:rPr>
-          <w:rFonts w:eastAsiaTheme="majorEastAsia" w:cstheme="minorHAnsi"/>
+          <w:rFonts w:cstheme="minorHAnsi"/>
           <w:noProof/>
           <w:sz w:val="24"/>
           <w:lang w:val="ru-RU"/>
         </w:rPr>
+        <w:lastRenderedPageBreak/>
+        <w:t xml:space="preserve"> </w:t>
+      </w:r>
+      <w:r>
+        <w:rPr>
+          <w:rFonts w:cstheme="minorHAnsi"/>
+          <w:noProof/>
+          <w:sz w:val="24"/>
+        </w:rPr>
         <w:drawing>
-          <wp:inline distT="0" distB="0" distL="0" distR="0" wp14:anchorId="62137F2F" wp14:editId="481E5052">
-            <wp:extent cx="1453279" cy="3451538"/>
-            <wp:effectExtent l="0" t="0" r="0" b="3175"/>
-            <wp:docPr id="6" name="Picture 6"/>
+          <wp:inline distT="0" distB="0" distL="0" distR="0" wp14:anchorId="7776A97F" wp14:editId="5DA9C7DC">
+            <wp:extent cx="2363199" cy="5342021"/>
+            <wp:effectExtent l="0" t="0" r="0" b="5080"/>
+            <wp:docPr id="1" name="Picture 1"/>
             <wp:cNvGraphicFramePr>
               <a:graphicFrameLocks xmlns:a="http://schemas.openxmlformats.org/drawingml/2006/main" noChangeAspect="1"/>
             </wp:cNvGraphicFramePr>
@@ -2126,11 +2121,11 @@
               <a:graphicData uri="http://schemas.openxmlformats.org/drawingml/2006/picture">
                 <pic:pic xmlns:pic="http://schemas.openxmlformats.org/drawingml/2006/picture">
                   <pic:nvPicPr>
-                    <pic:cNvPr id="6" name="Picture 6"/>
+                    <pic:cNvPr id="1" name="Picture 1"/>
                     <pic:cNvPicPr/>
                   </pic:nvPicPr>
                   <pic:blipFill>
-                    <a:blip r:embed="rId10" cstate="print">
+                    <a:blip r:embed="rId10">
                       <a:extLst>
                         <a:ext uri="{28A0092B-C50C-407E-A947-70E740481C1C}">
                           <a14:useLocalDpi xmlns:a14="http://schemas.microsoft.com/office/drawing/2010/main" val="0"/>
@@ -2144,7 +2139,7 @@
                   <pic:spPr>
                     <a:xfrm>
                       <a:off x="0" y="0"/>
-                      <a:ext cx="1471501" cy="3494815"/>
+                      <a:ext cx="2371722" cy="5361288"/>
                     </a:xfrm>
                     <a:prstGeom prst="rect">
                       <a:avLst/>
@@ -2156,168 +2151,159 @@
           </wp:inline>
         </w:drawing>
       </w:r>
+    </w:p>
+    <w:p>
+      <w:pPr>
+        <w:pStyle w:val="Caption"/>
+        <w:spacing w:line="360" w:lineRule="auto"/>
+        <w:rPr>
+          <w:rFonts w:cstheme="minorHAnsi"/>
+          <w:szCs w:val="24"/>
+          <w:lang w:val="ru-RU"/>
+        </w:rPr>
+      </w:pPr>
+      <w:r>
+        <w:rPr>
+          <w:rFonts w:cstheme="minorHAnsi"/>
+          <w:szCs w:val="24"/>
+        </w:rPr>
+        <w:t xml:space="preserve">Рисунок </w:t>
+      </w:r>
+      <w:r>
+        <w:rPr>
+          <w:rFonts w:cstheme="minorHAnsi"/>
+          <w:szCs w:val="24"/>
+        </w:rPr>
+        <w:fldChar w:fldCharType="begin"/>
+      </w:r>
+      <w:r>
+        <w:rPr>
+          <w:rFonts w:cstheme="minorHAnsi"/>
+          <w:szCs w:val="24"/>
+        </w:rPr>
+        <w:instrText xml:space="preserve"> SEQ Рисунок \* ARABIC </w:instrText>
+      </w:r>
+      <w:r>
+        <w:rPr>
+          <w:rFonts w:cstheme="minorHAnsi"/>
+          <w:szCs w:val="24"/>
+        </w:rPr>
+        <w:fldChar w:fldCharType="separate"/>
+      </w:r>
       <w:r>
         <w:rPr>
           <w:rFonts w:cstheme="minorHAnsi"/>
           <w:noProof/>
-          <w:sz w:val="24"/>
-          <w:lang w:val="ru-RU"/>
-        </w:rPr>
-        <w:t xml:space="preserve"> </w:t>
-      </w:r>
-    </w:p>
-    <w:p>
-      <w:pPr>
-        <w:pStyle w:val="Caption"/>
-        <w:spacing w:line="360" w:lineRule="auto"/>
-        <w:rPr>
-          <w:rFonts w:cstheme="minorHAnsi"/>
-          <w:szCs w:val="24"/>
-          <w:lang w:val="ru-RU"/>
-        </w:rPr>
-      </w:pPr>
-      <w:r>
-        <w:rPr>
-          <w:rFonts w:cstheme="minorHAnsi"/>
-          <w:szCs w:val="24"/>
-        </w:rPr>
-        <w:t xml:space="preserve">Рисунок </w:t>
-      </w:r>
-      <w:r>
-        <w:rPr>
-          <w:rFonts w:cstheme="minorHAnsi"/>
-          <w:szCs w:val="24"/>
-        </w:rPr>
-        <w:fldChar w:fldCharType="begin"/>
-      </w:r>
-      <w:r>
-        <w:rPr>
-          <w:rFonts w:cstheme="minorHAnsi"/>
-          <w:szCs w:val="24"/>
-        </w:rPr>
-        <w:instrText xml:space="preserve"> SEQ Рисунок \* ARABIC </w:instrText>
-      </w:r>
-      <w:r>
-        <w:rPr>
-          <w:rFonts w:cstheme="minorHAnsi"/>
-          <w:szCs w:val="24"/>
-        </w:rPr>
-        <w:fldChar w:fldCharType="separate"/>
-      </w:r>
+          <w:szCs w:val="24"/>
+        </w:rPr>
+        <w:t>1</w:t>
+      </w:r>
+      <w:r>
+        <w:rPr>
+          <w:rFonts w:cstheme="minorHAnsi"/>
+          <w:szCs w:val="24"/>
+        </w:rPr>
+        <w:fldChar w:fldCharType="end"/>
+      </w:r>
+      <w:r>
+        <w:rPr>
+          <w:rFonts w:cstheme="minorHAnsi"/>
+          <w:szCs w:val="24"/>
+          <w:lang w:val="ru-RU"/>
+        </w:rPr>
+        <w:t xml:space="preserve">. </w:t>
+      </w:r>
+      <w:r>
+        <w:rPr>
+          <w:rFonts w:cstheme="minorHAnsi"/>
+          <w:szCs w:val="24"/>
+          <w:lang w:val="ru-RU"/>
+        </w:rPr>
+        <w:t xml:space="preserve"> Топ 20 детских имён</w:t>
+      </w:r>
+    </w:p>
+    <w:p>
+      <w:pPr>
+        <w:spacing w:line="360" w:lineRule="auto"/>
+        <w:jc w:val="center"/>
+        <w:rPr>
+          <w:rFonts w:cstheme="minorHAnsi"/>
+          <w:sz w:val="24"/>
+          <w:lang w:val="ru-RU"/>
+        </w:rPr>
+      </w:pPr>
+    </w:p>
+    <w:p>
+      <w:pPr>
+        <w:pStyle w:val="NoSpacing"/>
+        <w:spacing w:line="360" w:lineRule="auto"/>
+        <w:ind w:firstLine="720"/>
+        <w:rPr>
+          <w:rFonts w:cstheme="minorHAnsi"/>
+          <w:lang w:val="ru-RU"/>
+        </w:rPr>
+      </w:pPr>
+      <w:r>
+        <w:rPr>
+          <w:rFonts w:cstheme="minorHAnsi"/>
+          <w:lang w:val="ru-RU"/>
+        </w:rPr>
+        <w:t>Остановимся поподробнее на столбце №1, который называется «Год рождения»</w:t>
+      </w:r>
+      <w:r>
+        <w:rPr>
+          <w:rFonts w:cstheme="minorHAnsi"/>
+          <w:lang w:val="ru-RU"/>
+        </w:rPr>
+        <w:t>. Исследуем его корреляци</w:t>
+      </w:r>
+      <w:r>
+        <w:rPr>
+          <w:rFonts w:cstheme="minorHAnsi"/>
+          <w:lang w:val="ru-RU"/>
+        </w:rPr>
+        <w:t>ю</w:t>
+      </w:r>
+      <w:r>
+        <w:rPr>
+          <w:rFonts w:cstheme="minorHAnsi"/>
+          <w:lang w:val="ru-RU"/>
+        </w:rPr>
+        <w:t xml:space="preserve"> с количественным показателем числа имен, которые встречаются в данном наборе. Взаимосвязь представлена на рисунке </w:t>
+      </w:r>
+      <w:r>
+        <w:rPr>
+          <w:rFonts w:cstheme="minorHAnsi"/>
+          <w:lang w:val="ru-RU"/>
+        </w:rPr>
+        <w:t>2</w:t>
+      </w:r>
+      <w:r>
+        <w:rPr>
+          <w:rFonts w:cstheme="minorHAnsi"/>
+          <w:lang w:val="ru-RU"/>
+        </w:rPr>
+        <w:t xml:space="preserve">. </w:t>
+      </w:r>
+    </w:p>
+    <w:p>
+      <w:pPr>
+        <w:pStyle w:val="NoSpacing"/>
+        <w:keepNext/>
+        <w:spacing w:line="360" w:lineRule="auto"/>
+        <w:jc w:val="center"/>
+        <w:rPr>
+          <w:rFonts w:cstheme="minorHAnsi"/>
+          <w:lang w:val="ru-RU"/>
+        </w:rPr>
+      </w:pPr>
       <w:r>
         <w:rPr>
           <w:rFonts w:cstheme="minorHAnsi"/>
           <w:noProof/>
-          <w:szCs w:val="24"/>
-        </w:rPr>
-        <w:t>1</w:t>
-      </w:r>
-      <w:r>
-        <w:rPr>
-          <w:rFonts w:cstheme="minorHAnsi"/>
-          <w:szCs w:val="24"/>
-        </w:rPr>
-        <w:fldChar w:fldCharType="end"/>
-      </w:r>
-      <w:r>
-        <w:rPr>
-          <w:rFonts w:cstheme="minorHAnsi"/>
-          <w:szCs w:val="24"/>
-          <w:lang w:val="ru-RU"/>
-        </w:rPr>
-        <w:t xml:space="preserve">. </w:t>
-      </w:r>
-      <w:r>
-        <w:rPr>
-          <w:rFonts w:cstheme="minorHAnsi"/>
-          <w:szCs w:val="24"/>
-          <w:lang w:val="ru-RU"/>
-        </w:rPr>
-        <w:t xml:space="preserve"> Топ 20 детских имён</w:t>
-      </w:r>
-    </w:p>
-    <w:p>
-      <w:pPr>
-        <w:spacing w:line="360" w:lineRule="auto"/>
-        <w:jc w:val="center"/>
-        <w:rPr>
-          <w:rFonts w:cstheme="minorHAnsi"/>
-          <w:sz w:val="24"/>
-          <w:lang w:val="ru-RU"/>
-        </w:rPr>
-      </w:pPr>
-    </w:p>
-    <w:p>
-      <w:pPr>
-        <w:pStyle w:val="NoSpacing"/>
-        <w:spacing w:line="360" w:lineRule="auto"/>
-        <w:ind w:firstLine="720"/>
-        <w:rPr>
-          <w:rFonts w:cstheme="minorHAnsi"/>
-          <w:lang w:val="ru-RU"/>
-        </w:rPr>
-      </w:pPr>
-      <w:r>
-        <w:rPr>
-          <w:rFonts w:cstheme="minorHAnsi"/>
           <w:lang w:val="ru-RU"/>
         </w:rPr>
         <w:lastRenderedPageBreak/>
-        <w:t>Остановимся поподробнее на столбце №1, который называется «Год рождения»</w:t>
-      </w:r>
-      <w:r>
-        <w:rPr>
-          <w:rFonts w:cstheme="minorHAnsi"/>
-          <w:lang w:val="ru-RU"/>
-        </w:rPr>
-        <w:t>. Исследуем его корреляци</w:t>
-      </w:r>
-      <w:r>
-        <w:rPr>
-          <w:rFonts w:cstheme="minorHAnsi"/>
-          <w:lang w:val="ru-RU"/>
-        </w:rPr>
-        <w:t>ю</w:t>
-      </w:r>
-      <w:r>
-        <w:rPr>
-          <w:rFonts w:cstheme="minorHAnsi"/>
-          <w:lang w:val="ru-RU"/>
-        </w:rPr>
-        <w:t xml:space="preserve"> с количественным показателем числа имен, которые встречаются в данном наборе. Взаимосвязь представлена на рисунке </w:t>
-      </w:r>
-      <w:r>
-        <w:rPr>
-          <w:rFonts w:cstheme="minorHAnsi"/>
-          <w:lang w:val="ru-RU"/>
-        </w:rPr>
-        <w:t>2</w:t>
-      </w:r>
-      <w:r>
-        <w:rPr>
-          <w:rFonts w:cstheme="minorHAnsi"/>
-          <w:lang w:val="ru-RU"/>
-        </w:rPr>
-        <w:t xml:space="preserve">. </w:t>
-      </w:r>
-    </w:p>
-    <w:p>
-      <w:pPr>
-        <w:pStyle w:val="NoSpacing"/>
-        <w:keepNext/>
-        <w:spacing w:line="360" w:lineRule="auto"/>
-        <w:jc w:val="center"/>
-        <w:rPr>
-          <w:rFonts w:cstheme="minorHAnsi"/>
-          <w:lang w:val="ru-RU"/>
-        </w:rPr>
-      </w:pPr>
-      <w:r>
-        <w:rPr>
-          <w:rFonts w:cstheme="minorHAnsi"/>
-          <w:noProof/>
-          <w:lang w:val="ru-RU"/>
-        </w:rPr>
         <w:drawing>
           <wp:inline distT="0" distB="0" distL="0" distR="0" wp14:anchorId="1A2A06F7" wp14:editId="6A02A52E">
             <wp:extent cx="2781300" cy="3429000"/>
@@ -2706,96 +2692,112 @@
         <w:rPr>
           <w:rFonts w:cstheme="minorHAnsi"/>
           <w:sz w:val="24"/>
+          <w:lang w:val="ru-RU"/>
+        </w:rPr>
+      </w:pPr>
+      <w:r>
+        <w:rPr>
+          <w:rFonts w:cstheme="minorHAnsi"/>
+          <w:sz w:val="24"/>
+          <w:lang w:val="ru-RU"/>
+        </w:rPr>
+        <w:t xml:space="preserve">Как известно, в мире существует четыре основных этноса: WHITE, BLACK, ASIAN, HISPANIC, но </w:t>
+      </w:r>
+      <w:r>
+        <w:rPr>
+          <w:rFonts w:cstheme="minorHAnsi"/>
+          <w:sz w:val="24"/>
+          <w:lang w:val="ru-RU"/>
+        </w:rPr>
+        <w:t>исследование,</w:t>
+      </w:r>
+      <w:r>
+        <w:rPr>
+          <w:rFonts w:cstheme="minorHAnsi"/>
+          <w:sz w:val="24"/>
+          <w:lang w:val="ru-RU"/>
+        </w:rPr>
+        <w:t xml:space="preserve"> проведенное над текущим</w:t>
+      </w:r>
+      <w:r>
+        <w:rPr>
+          <w:rFonts w:cstheme="minorHAnsi"/>
+          <w:sz w:val="24"/>
+          <w:lang w:val="ru-RU"/>
+        </w:rPr>
+        <w:t>и данными,</w:t>
+      </w:r>
+      <w:r>
+        <w:rPr>
+          <w:rFonts w:cstheme="minorHAnsi"/>
+          <w:sz w:val="24"/>
+          <w:lang w:val="ru-RU"/>
+        </w:rPr>
+        <w:t xml:space="preserve"> показывает нам, что составители </w:t>
+      </w:r>
+      <w:r>
+        <w:rPr>
+          <w:rFonts w:cstheme="minorHAnsi"/>
+          <w:sz w:val="24"/>
+          <w:lang w:val="ru-RU"/>
+        </w:rPr>
+        <w:t>набора</w:t>
+      </w:r>
+      <w:r>
+        <w:rPr>
+          <w:rFonts w:cstheme="minorHAnsi"/>
+          <w:sz w:val="24"/>
+          <w:lang w:val="ru-RU"/>
+        </w:rPr>
+        <w:t xml:space="preserve"> выделили </w:t>
+      </w:r>
+      <w:r>
+        <w:rPr>
+          <w:rFonts w:cstheme="minorHAnsi"/>
+          <w:sz w:val="24"/>
+          <w:lang w:val="ru-RU"/>
+        </w:rPr>
+        <w:t>несколько больше</w:t>
+      </w:r>
+      <w:r>
+        <w:rPr>
+          <w:rFonts w:cstheme="minorHAnsi"/>
+          <w:sz w:val="24"/>
+          <w:lang w:val="ru-RU"/>
+        </w:rPr>
+        <w:t xml:space="preserve"> групп</w:t>
+      </w:r>
+      <w:r>
+        <w:rPr>
+          <w:rFonts w:cstheme="minorHAnsi"/>
+          <w:sz w:val="24"/>
+          <w:lang w:val="ru-RU"/>
+        </w:rPr>
+        <w:t xml:space="preserve"> </w:t>
+      </w:r>
+      <w:r>
+        <w:rPr>
+          <w:rFonts w:cstheme="minorHAnsi"/>
+          <w:sz w:val="24"/>
+          <w:lang w:val="ru-RU"/>
+        </w:rPr>
+        <w:t xml:space="preserve">этнических происхождений. </w:t>
+      </w:r>
+      <w:r>
+        <w:rPr>
+          <w:rFonts w:cstheme="minorHAnsi"/>
+          <w:sz w:val="24"/>
+          <w:lang w:val="ru-RU"/>
+        </w:rPr>
+        <w:t>Детально рассмотрев наборы этнических происхождений, заметим, что значения «</w:t>
+      </w:r>
+      <w:r>
+        <w:rPr>
+          <w:rFonts w:cstheme="minorHAnsi"/>
+          <w:sz w:val="24"/>
           <w:lang w:val="en-US"/>
         </w:rPr>
-      </w:pPr>
-      <w:r>
-        <w:rPr>
-          <w:rFonts w:cstheme="minorHAnsi"/>
-          <w:sz w:val="24"/>
-          <w:lang w:val="ru-RU"/>
-        </w:rPr>
-        <w:t xml:space="preserve">Как известно, в мире существует четыре основных этноса: </w:t>
-      </w:r>
-      <w:r>
-        <w:rPr>
-          <w:rFonts w:cstheme="minorHAnsi"/>
-          <w:sz w:val="24"/>
-          <w:lang w:val="ru-RU"/>
-        </w:rPr>
-        <w:t>WHITE, BLACK, ASIAN, HISPANIC</w:t>
-      </w:r>
-      <w:r>
-        <w:rPr>
-          <w:rFonts w:cstheme="minorHAnsi"/>
-          <w:sz w:val="24"/>
-          <w:lang w:val="ru-RU"/>
-        </w:rPr>
-        <w:t xml:space="preserve">, но </w:t>
-      </w:r>
-      <w:r>
-        <w:rPr>
-          <w:rFonts w:cstheme="minorHAnsi"/>
-          <w:sz w:val="24"/>
-          <w:lang w:val="ru-RU"/>
-        </w:rPr>
-        <w:t>исследование,</w:t>
-      </w:r>
-      <w:r>
-        <w:rPr>
-          <w:rFonts w:cstheme="minorHAnsi"/>
-          <w:sz w:val="24"/>
-          <w:lang w:val="ru-RU"/>
-        </w:rPr>
-        <w:t xml:space="preserve"> проведенное над текущим</w:t>
-      </w:r>
-      <w:r>
-        <w:rPr>
-          <w:rFonts w:cstheme="minorHAnsi"/>
-          <w:sz w:val="24"/>
-          <w:lang w:val="ru-RU"/>
-        </w:rPr>
-        <w:t>и данными,</w:t>
-      </w:r>
-      <w:r>
-        <w:rPr>
-          <w:rFonts w:cstheme="minorHAnsi"/>
-          <w:sz w:val="24"/>
-          <w:lang w:val="ru-RU"/>
-        </w:rPr>
-        <w:t xml:space="preserve"> показывает нам, что составители </w:t>
-      </w:r>
-      <w:r>
-        <w:rPr>
-          <w:rFonts w:cstheme="minorHAnsi"/>
-          <w:sz w:val="24"/>
-          <w:lang w:val="ru-RU"/>
-        </w:rPr>
-        <w:t>набора</w:t>
-      </w:r>
-      <w:r>
-        <w:rPr>
-          <w:rFonts w:cstheme="minorHAnsi"/>
-          <w:sz w:val="24"/>
-          <w:lang w:val="ru-RU"/>
-        </w:rPr>
-        <w:t xml:space="preserve"> выделили </w:t>
-      </w:r>
-      <w:r>
-        <w:rPr>
-          <w:rFonts w:cstheme="minorHAnsi"/>
-          <w:sz w:val="24"/>
-          <w:lang w:val="ru-RU"/>
-        </w:rPr>
-        <w:t>несколько больше</w:t>
-      </w:r>
-      <w:r>
-        <w:rPr>
-          <w:rFonts w:cstheme="minorHAnsi"/>
-          <w:sz w:val="24"/>
-          <w:lang w:val="ru-RU"/>
-        </w:rPr>
-        <w:t xml:space="preserve"> групп</w:t>
+        <w:t>WHITE</w:t>
       </w:r>
       <w:r>
         <w:rPr>
@@ -2809,26 +2811,137 @@
         <w:rPr>
           <w:rFonts w:cstheme="minorHAnsi"/>
           <w:sz w:val="24"/>
-          <w:lang w:val="ru-RU"/>
-        </w:rPr>
-        <w:t>этнических происхождений. Рассмотрим подробнее</w:t>
-      </w:r>
-      <w:r>
-        <w:rPr>
-          <w:rFonts w:cstheme="minorHAnsi"/>
-          <w:sz w:val="24"/>
-          <w:lang w:val="ru-RU"/>
-        </w:rPr>
-        <w:t xml:space="preserve">: построим </w:t>
-      </w:r>
-      <w:r>
-        <w:rPr>
-          <w:rFonts w:cstheme="minorHAnsi"/>
-          <w:sz w:val="24"/>
-          <w:lang w:val="ru-RU"/>
-        </w:rPr>
-        <w:lastRenderedPageBreak/>
-        <w:t>график связи</w:t>
+          <w:lang w:val="en-US"/>
+        </w:rPr>
+        <w:t>NON</w:t>
+      </w:r>
+      <w:r>
+        <w:rPr>
+          <w:rFonts w:cstheme="minorHAnsi"/>
+          <w:sz w:val="24"/>
+          <w:lang w:val="ru-RU"/>
+        </w:rPr>
+        <w:t xml:space="preserve"> </w:t>
+      </w:r>
+      <w:r>
+        <w:rPr>
+          <w:rFonts w:cstheme="minorHAnsi"/>
+          <w:sz w:val="24"/>
+          <w:lang w:val="en-US"/>
+        </w:rPr>
+        <w:t>HISP</w:t>
+      </w:r>
+      <w:r>
+        <w:rPr>
+          <w:rFonts w:cstheme="minorHAnsi"/>
+          <w:sz w:val="24"/>
+          <w:lang w:val="ru-RU"/>
+        </w:rPr>
+        <w:t>» и «</w:t>
+      </w:r>
+      <w:r>
+        <w:rPr>
+          <w:rFonts w:cstheme="minorHAnsi"/>
+          <w:sz w:val="24"/>
+          <w:lang w:val="en-US"/>
+        </w:rPr>
+        <w:t>WHITE</w:t>
+      </w:r>
+      <w:r>
+        <w:rPr>
+          <w:rFonts w:cstheme="minorHAnsi"/>
+          <w:sz w:val="24"/>
+          <w:lang w:val="ru-RU"/>
+        </w:rPr>
+        <w:t xml:space="preserve"> </w:t>
+      </w:r>
+      <w:r>
+        <w:rPr>
+          <w:rFonts w:cstheme="minorHAnsi"/>
+          <w:sz w:val="24"/>
+          <w:lang w:val="en-US"/>
+        </w:rPr>
+        <w:t>NON</w:t>
+      </w:r>
+      <w:r>
+        <w:rPr>
+          <w:rFonts w:cstheme="minorHAnsi"/>
+          <w:sz w:val="24"/>
+          <w:lang w:val="ru-RU"/>
+        </w:rPr>
+        <w:t xml:space="preserve"> </w:t>
+      </w:r>
+      <w:r>
+        <w:rPr>
+          <w:rFonts w:cstheme="minorHAnsi"/>
+          <w:sz w:val="24"/>
+          <w:lang w:val="en-US"/>
+        </w:rPr>
+        <w:t>HISPANIC</w:t>
+      </w:r>
+      <w:r>
+        <w:rPr>
+          <w:rFonts w:cstheme="minorHAnsi"/>
+          <w:sz w:val="24"/>
+          <w:lang w:val="ru-RU"/>
+        </w:rPr>
+        <w:t>»</w:t>
+      </w:r>
+      <w:r>
+        <w:rPr>
+          <w:rFonts w:cstheme="minorHAnsi"/>
+          <w:sz w:val="24"/>
+          <w:lang w:val="ru-RU"/>
+        </w:rPr>
+        <w:t xml:space="preserve"> </w:t>
+      </w:r>
+      <w:r>
+        <w:rPr>
+          <w:rFonts w:cstheme="minorHAnsi"/>
+          <w:sz w:val="24"/>
+          <w:lang w:val="ru-RU"/>
+        </w:rPr>
+        <w:t xml:space="preserve">имеют логически одинаковый смысл, поэтому </w:t>
+      </w:r>
+      <w:r>
+        <w:rPr>
+          <w:rFonts w:cstheme="minorHAnsi"/>
+          <w:sz w:val="24"/>
+          <w:lang w:val="ru-RU"/>
+        </w:rPr>
+        <w:t>объединим</w:t>
+      </w:r>
+      <w:r>
+        <w:rPr>
+          <w:rFonts w:cstheme="minorHAnsi"/>
+          <w:sz w:val="24"/>
+          <w:lang w:val="ru-RU"/>
+        </w:rPr>
+        <w:t xml:space="preserve"> </w:t>
+      </w:r>
+      <w:r>
+        <w:rPr>
+          <w:rFonts w:cstheme="minorHAnsi"/>
+          <w:sz w:val="24"/>
+          <w:lang w:val="ru-RU"/>
+        </w:rPr>
+        <w:t xml:space="preserve">их. </w:t>
+      </w:r>
+      <w:r>
+        <w:rPr>
+          <w:rFonts w:cstheme="minorHAnsi"/>
+          <w:sz w:val="24"/>
+          <w:lang w:val="ru-RU"/>
+        </w:rPr>
+        <w:t>Теперь</w:t>
+      </w:r>
+      <w:r>
+        <w:rPr>
+          <w:rFonts w:cstheme="minorHAnsi"/>
+          <w:sz w:val="24"/>
+          <w:lang w:val="ru-RU"/>
+        </w:rPr>
+        <w:t xml:space="preserve"> построим график связи</w:t>
       </w:r>
       <w:r>
         <w:rPr>
@@ -2868,7 +2981,15 @@
           <w:sz w:val="24"/>
           <w:lang w:val="ru-RU"/>
         </w:rPr>
-        <w:t xml:space="preserve">, чтобы определить смысловую нагрузку выделения большего числа происхождений. </w:t>
+        <w:t xml:space="preserve">. </w:t>
+      </w:r>
+      <w:r>
+        <w:rPr>
+          <w:rFonts w:cstheme="minorHAnsi"/>
+          <w:sz w:val="24"/>
+          <w:lang w:val="ru-RU"/>
+        </w:rPr>
+        <w:t xml:space="preserve"> </w:t>
       </w:r>
     </w:p>
     <w:p>
@@ -2884,15 +3005,15 @@
       </w:pPr>
       <w:r>
         <w:rPr>
-          <w:rFonts w:eastAsiaTheme="majorEastAsia" w:cstheme="minorHAnsi"/>
+          <w:rFonts w:cstheme="minorHAnsi"/>
           <w:noProof/>
-          <w:lang w:val="ru-RU"/>
-        </w:rPr>
+        </w:rPr>
+        <w:lastRenderedPageBreak/>
         <w:drawing>
-          <wp:inline distT="0" distB="0" distL="0" distR="0" wp14:anchorId="41DDA6D7" wp14:editId="231777B5">
-            <wp:extent cx="4314628" cy="4225159"/>
-            <wp:effectExtent l="0" t="0" r="3810" b="4445"/>
-            <wp:docPr id="2" name="Picture 2"/>
+          <wp:inline distT="0" distB="0" distL="0" distR="0" wp14:anchorId="38460223" wp14:editId="0C3581E1">
+            <wp:extent cx="4470400" cy="5168900"/>
+            <wp:effectExtent l="0" t="0" r="0" b="0"/>
+            <wp:docPr id="3" name="Picture 3"/>
             <wp:cNvGraphicFramePr>
               <a:graphicFrameLocks xmlns:a="http://schemas.openxmlformats.org/drawingml/2006/main" noChangeAspect="1"/>
             </wp:cNvGraphicFramePr>
@@ -2900,10 +3021,10 @@
               <a:graphicData uri="http://schemas.openxmlformats.org/drawingml/2006/picture">
                 <pic:pic xmlns:pic="http://schemas.openxmlformats.org/drawingml/2006/picture">
                   <pic:nvPicPr>
-                    <pic:cNvPr id="2" name="Picture 2"/>
+                    <pic:cNvPr id="3" name="Picture 3"/>
                     <pic:cNvPicPr/>
                   </pic:nvPicPr>
-                  <pic:blipFill rotWithShape="1">
+                  <pic:blipFill>
                     <a:blip r:embed="rId13">
                       <a:extLst>
                         <a:ext uri="{28A0092B-C50C-407E-A947-70E740481C1C}">
@@ -2911,25 +3032,18 @@
                         </a:ext>
                       </a:extLst>
                     </a:blip>
-                    <a:srcRect l="1930"/>
-                    <a:stretch/>
+                    <a:stretch>
+                      <a:fillRect/>
+                    </a:stretch>
                   </pic:blipFill>
-                  <pic:spPr bwMode="auto">
+                  <pic:spPr>
                     <a:xfrm>
                       <a:off x="0" y="0"/>
-                      <a:ext cx="4333128" cy="4243275"/>
+                      <a:ext cx="4470400" cy="5168900"/>
                     </a:xfrm>
                     <a:prstGeom prst="rect">
                       <a:avLst/>
                     </a:prstGeom>
-                    <a:ln>
-                      <a:noFill/>
-                    </a:ln>
-                    <a:extLst>
-                      <a:ext uri="{53640926-AAD7-44D8-BBD7-CCE9431645EC}">
-                        <a14:shadowObscured xmlns:a14="http://schemas.microsoft.com/office/drawing/2010/main"/>
-                      </a:ext>
-                    </a:extLst>
                   </pic:spPr>
                 </pic:pic>
               </a:graphicData>
@@ -3034,47 +3148,63 @@
           <w:sz w:val="24"/>
           <w:lang w:val="ru-RU"/>
         </w:rPr>
-        <w:t>Данный график демонстрирует, что набор данных разделяет классические четыре типа этноса на более мелкие этнические группы, выделяя латиноамериканских граждан. Поскольку метаданные описывают этот набор как информаци</w:t>
-      </w:r>
-      <w:r>
-        <w:rPr>
-          <w:rFonts w:cstheme="minorHAnsi"/>
-          <w:sz w:val="24"/>
-          <w:lang w:val="ru-RU"/>
-        </w:rPr>
-        <w:t>ю</w:t>
-      </w:r>
-      <w:r>
-        <w:rPr>
-          <w:rFonts w:cstheme="minorHAnsi"/>
-          <w:sz w:val="24"/>
-          <w:lang w:val="ru-RU"/>
-        </w:rPr>
-        <w:t>, переданн</w:t>
-      </w:r>
-      <w:r>
-        <w:rPr>
-          <w:rFonts w:cstheme="minorHAnsi"/>
-          <w:sz w:val="24"/>
-          <w:lang w:val="ru-RU"/>
-        </w:rPr>
-        <w:t>ую</w:t>
-      </w:r>
-      <w:r>
-        <w:rPr>
-          <w:rFonts w:cstheme="minorHAnsi"/>
-          <w:sz w:val="24"/>
-          <w:lang w:val="ru-RU"/>
-        </w:rPr>
-        <w:t xml:space="preserve"> от федеральной службы города Нью-Йорк, то можем предположить, что</w:t>
-      </w:r>
-      <w:r>
-        <w:rPr>
-          <w:rFonts w:cstheme="minorHAnsi"/>
-          <w:sz w:val="24"/>
-          <w:lang w:val="ru-RU"/>
-        </w:rPr>
-        <w:t xml:space="preserve"> данная выборка является более точной с точки зрения представления числа качественной информации. Сжатие данных может привести к потере учётной информации числа определенных групп с непохожим этническим происхождением. </w:t>
+        <w:t>Данный график демонстрирует, что</w:t>
+      </w:r>
+      <w:r>
+        <w:rPr>
+          <w:rFonts w:cstheme="minorHAnsi"/>
+          <w:sz w:val="24"/>
+          <w:lang w:val="ru-RU"/>
+        </w:rPr>
+        <w:t xml:space="preserve"> теперь</w:t>
+      </w:r>
+      <w:r>
+        <w:rPr>
+          <w:rFonts w:cstheme="minorHAnsi"/>
+          <w:sz w:val="24"/>
+          <w:lang w:val="ru-RU"/>
+        </w:rPr>
+        <w:t xml:space="preserve"> набор данных разделяет</w:t>
+      </w:r>
+      <w:r>
+        <w:rPr>
+          <w:rFonts w:cstheme="minorHAnsi"/>
+          <w:sz w:val="24"/>
+          <w:lang w:val="ru-RU"/>
+        </w:rPr>
+        <w:t>ся на</w:t>
+      </w:r>
+      <w:r>
+        <w:rPr>
+          <w:rFonts w:cstheme="minorHAnsi"/>
+          <w:sz w:val="24"/>
+          <w:lang w:val="ru-RU"/>
+        </w:rPr>
+        <w:t xml:space="preserve"> классические четыре типа этноса</w:t>
+      </w:r>
+      <w:r>
+        <w:rPr>
+          <w:rFonts w:cstheme="minorHAnsi"/>
+          <w:sz w:val="24"/>
+          <w:lang w:val="ru-RU"/>
+        </w:rPr>
+        <w:t xml:space="preserve">. </w:t>
+      </w:r>
+      <w:r>
+        <w:rPr>
+          <w:rFonts w:cstheme="minorHAnsi"/>
+          <w:sz w:val="24"/>
+          <w:lang w:val="ru-RU"/>
+        </w:rPr>
+        <w:t>Для того, чтобы завершить исследование рассмотрим разницу между число родившихся девочек и мальчиков</w:t>
+      </w:r>
+      <w:r>
+        <w:rPr>
+          <w:rFonts w:cstheme="minorHAnsi"/>
+          <w:sz w:val="24"/>
+          <w:lang w:val="ru-RU"/>
+        </w:rPr>
+        <w:t xml:space="preserve"> на рисунке 5. </w:t>
       </w:r>
     </w:p>
     <w:p>
@@ -3248,16 +3378,7 @@
           <w:sz w:val="24"/>
           <w:lang w:val="ru-RU"/>
         </w:rPr>
-        <w:lastRenderedPageBreak/>
-        <w:t xml:space="preserve">Для того, </w:t>
-      </w:r>
-      <w:r>
-        <w:rPr>
-          <w:rFonts w:cstheme="minorHAnsi"/>
-          <w:sz w:val="24"/>
-          <w:lang w:val="ru-RU"/>
-        </w:rPr>
-        <w:t xml:space="preserve">чтобы завершить исследование рассмотрим разницу между число родившихся девочек и мальчиков. Как известно, в мире больше людей женского пола, но данный график для города Нью-Йорк за 2011-2016 является исключением для этого статистического правила. </w:t>
+        <w:t xml:space="preserve">Как известно, в мире больше людей женского пола, но данный график для города Нью-Йорк за 2011-2016 является исключением для этого статистического правила. </w:t>
       </w:r>
     </w:p>
     <w:p>
@@ -3280,7 +3401,7 @@
           <w:rFonts w:asciiTheme="minorHAnsi" w:hAnsiTheme="minorHAnsi" w:cstheme="minorHAnsi"/>
           <w:b w:val="0"/>
           <w:szCs w:val="24"/>
-          <w:lang w:val="ru-RU"/>
+          <w:lang w:val="en-US"/>
         </w:rPr>
       </w:pPr>
       <w:r>
@@ -3290,34 +3411,48 @@
           <w:szCs w:val="24"/>
           <w:lang w:val="ru-RU"/>
         </w:rPr>
-        <w:t>Листинг кода</w:t>
+        <w:t>Листинг</w:t>
+      </w:r>
+      <w:r>
+        <w:rPr>
+          <w:rFonts w:asciiTheme="minorHAnsi" w:hAnsiTheme="minorHAnsi" w:cstheme="minorHAnsi"/>
+          <w:b w:val="0"/>
+          <w:szCs w:val="24"/>
+          <w:lang w:val="en-US"/>
+        </w:rPr>
+        <w:t xml:space="preserve"> </w:t>
+      </w:r>
+      <w:r>
+        <w:rPr>
+          <w:rFonts w:asciiTheme="minorHAnsi" w:hAnsiTheme="minorHAnsi" w:cstheme="minorHAnsi"/>
+          <w:b w:val="0"/>
+          <w:szCs w:val="24"/>
+          <w:lang w:val="ru-RU"/>
+        </w:rPr>
+        <w:t>кода</w:t>
       </w:r>
     </w:p>
     <w:p>
       <w:pPr>
         <w:jc w:val="left"/>
         <w:rPr>
-          <w:rFonts w:cstheme="minorHAnsi"/>
-          <w:sz w:val="24"/>
-        </w:rPr>
-      </w:pPr>
-      <w:r>
-        <w:rPr>
-          <w:rFonts w:cstheme="minorHAnsi"/>
+          <w:sz w:val="24"/>
+        </w:rPr>
+      </w:pPr>
+      <w:r>
+        <w:rPr>
           <w:sz w:val="24"/>
         </w:rPr>
         <w:t>package LabThree</w:t>
       </w:r>
       <w:r>
         <w:rPr>
-          <w:rFonts w:cstheme="minorHAnsi"/>
-          <w:sz w:val="24"/>
-        </w:rPr>
-        <w:br/>
-      </w:r>
-      <w:r>
-        <w:rPr>
-          <w:rFonts w:cstheme="minorHAnsi"/>
+          <w:sz w:val="24"/>
+        </w:rPr>
+        <w:br/>
+      </w:r>
+      <w:r>
+        <w:rPr>
           <w:sz w:val="24"/>
         </w:rPr>
         <w:br/>
@@ -3325,7 +3460,6 @@
       </w:r>
       <w:r>
         <w:rPr>
-          <w:rFonts w:cstheme="minorHAnsi"/>
           <w:sz w:val="24"/>
         </w:rPr>
         <w:br/>
@@ -3333,7 +3467,6 @@
       </w:r>
       <w:r>
         <w:rPr>
-          <w:rFonts w:cstheme="minorHAnsi"/>
           <w:sz w:val="24"/>
         </w:rPr>
         <w:br/>
@@ -3341,7 +3474,6 @@
       </w:r>
       <w:r>
         <w:rPr>
-          <w:rFonts w:cstheme="minorHAnsi"/>
           <w:sz w:val="24"/>
         </w:rPr>
         <w:br/>
@@ -3349,7 +3481,6 @@
       </w:r>
       <w:r>
         <w:rPr>
-          <w:rFonts w:cstheme="minorHAnsi"/>
           <w:sz w:val="24"/>
         </w:rPr>
         <w:br/>
@@ -3357,7 +3488,6 @@
       </w:r>
       <w:r>
         <w:rPr>
-          <w:rFonts w:cstheme="minorHAnsi"/>
           <w:sz w:val="24"/>
         </w:rPr>
         <w:br/>
@@ -3365,21 +3495,18 @@
       </w:r>
       <w:r>
         <w:rPr>
-          <w:rFonts w:cstheme="minorHAnsi"/>
-          <w:sz w:val="24"/>
-        </w:rPr>
-        <w:br/>
-      </w:r>
-      <w:r>
-        <w:rPr>
-          <w:rFonts w:cstheme="minorHAnsi"/>
-          <w:sz w:val="24"/>
-        </w:rPr>
-        <w:br/>
-      </w:r>
-      <w:r>
-        <w:rPr>
-          <w:rFonts w:cstheme="minorHAnsi"/>
+          <w:sz w:val="24"/>
+        </w:rPr>
+        <w:br/>
+      </w:r>
+      <w:r>
+        <w:rPr>
+          <w:sz w:val="24"/>
+        </w:rPr>
+        <w:br/>
+      </w:r>
+      <w:r>
+        <w:rPr>
           <w:sz w:val="24"/>
         </w:rPr>
         <w:br/>
@@ -3387,7 +3514,6 @@
       </w:r>
       <w:r>
         <w:rPr>
-          <w:rFonts w:cstheme="minorHAnsi"/>
           <w:sz w:val="24"/>
         </w:rPr>
         <w:br/>
@@ -3395,7 +3521,6 @@
       </w:r>
       <w:r>
         <w:rPr>
-          <w:rFonts w:cstheme="minorHAnsi"/>
           <w:sz w:val="24"/>
         </w:rPr>
         <w:br/>
@@ -3403,14 +3528,12 @@
       </w:r>
       <w:r>
         <w:rPr>
-          <w:rFonts w:cstheme="minorHAnsi"/>
-          <w:sz w:val="24"/>
-        </w:rPr>
-        <w:br/>
-      </w:r>
-      <w:r>
-        <w:rPr>
-          <w:rFonts w:cstheme="minorHAnsi"/>
+          <w:sz w:val="24"/>
+        </w:rPr>
+        <w:br/>
+      </w:r>
+      <w:r>
+        <w:rPr>
           <w:sz w:val="24"/>
         </w:rPr>
         <w:br/>
@@ -3418,7 +3541,6 @@
       </w:r>
       <w:r>
         <w:rPr>
-          <w:rFonts w:cstheme="minorHAnsi"/>
           <w:sz w:val="24"/>
         </w:rPr>
         <w:br/>
@@ -3426,7 +3548,6 @@
       </w:r>
       <w:r>
         <w:rPr>
-          <w:rFonts w:cstheme="minorHAnsi"/>
           <w:sz w:val="24"/>
         </w:rPr>
         <w:br/>
@@ -3434,7 +3555,6 @@
       </w:r>
       <w:r>
         <w:rPr>
-          <w:rFonts w:cstheme="minorHAnsi"/>
           <w:sz w:val="24"/>
         </w:rPr>
         <w:br/>
@@ -3442,7 +3562,6 @@
       </w:r>
       <w:r>
         <w:rPr>
-          <w:rFonts w:cstheme="minorHAnsi"/>
           <w:sz w:val="24"/>
         </w:rPr>
         <w:br/>
@@ -3450,7 +3569,6 @@
       </w:r>
       <w:r>
         <w:rPr>
-          <w:rFonts w:cstheme="minorHAnsi"/>
           <w:sz w:val="24"/>
         </w:rPr>
         <w:br/>
@@ -3458,14 +3576,12 @@
       </w:r>
       <w:r>
         <w:rPr>
-          <w:rFonts w:cstheme="minorHAnsi"/>
-          <w:sz w:val="24"/>
-        </w:rPr>
-        <w:br/>
-      </w:r>
-      <w:r>
-        <w:rPr>
-          <w:rFonts w:cstheme="minorHAnsi"/>
+          <w:sz w:val="24"/>
+        </w:rPr>
+        <w:br/>
+      </w:r>
+      <w:r>
+        <w:rPr>
           <w:sz w:val="24"/>
         </w:rPr>
         <w:br/>
@@ -3473,7 +3589,6 @@
       </w:r>
       <w:r>
         <w:rPr>
-          <w:rFonts w:cstheme="minorHAnsi"/>
           <w:sz w:val="24"/>
         </w:rPr>
         <w:br/>
@@ -3481,7 +3596,6 @@
       </w:r>
       <w:r>
         <w:rPr>
-          <w:rFonts w:cstheme="minorHAnsi"/>
           <w:sz w:val="24"/>
         </w:rPr>
         <w:br/>
@@ -3489,7 +3603,6 @@
       </w:r>
       <w:r>
         <w:rPr>
-          <w:rFonts w:cstheme="minorHAnsi"/>
           <w:sz w:val="24"/>
         </w:rPr>
         <w:br/>
@@ -3497,7 +3610,6 @@
       </w:r>
       <w:r>
         <w:rPr>
-          <w:rFonts w:cstheme="minorHAnsi"/>
           <w:sz w:val="24"/>
         </w:rPr>
         <w:br/>
@@ -3505,29 +3617,25 @@
       </w:r>
       <w:r>
         <w:rPr>
-          <w:rFonts w:cstheme="minorHAnsi"/>
-          <w:sz w:val="24"/>
-        </w:rPr>
-        <w:br/>
-      </w:r>
-      <w:r>
-        <w:rPr>
-          <w:rFonts w:cstheme="minorHAnsi"/>
-          <w:sz w:val="24"/>
-        </w:rPr>
-        <w:br/>
-        <w:t xml:space="preserve">    dataframe.show(false)</w:t>
-      </w:r>
-      <w:r>
-        <w:rPr>
-          <w:rFonts w:cstheme="minorHAnsi"/>
-          <w:sz w:val="24"/>
-        </w:rPr>
-        <w:br/>
-      </w:r>
-      <w:r>
-        <w:rPr>
-          <w:rFonts w:cstheme="minorHAnsi"/>
+          <w:sz w:val="24"/>
+        </w:rPr>
+        <w:br/>
+        <w:t xml:space="preserve">      .withColumn("Child's First Name", lower(col("Child's First Name")));</w:t>
+      </w:r>
+      <w:r>
+        <w:rPr>
+          <w:sz w:val="24"/>
+        </w:rPr>
+        <w:br/>
+      </w:r>
+      <w:r>
+        <w:rPr>
+          <w:sz w:val="24"/>
+        </w:rPr>
+        <w:br/>
+      </w:r>
+      <w:r>
+        <w:rPr>
           <w:sz w:val="24"/>
         </w:rPr>
         <w:br/>
@@ -3535,7 +3643,6 @@
       </w:r>
       <w:r>
         <w:rPr>
-          <w:rFonts w:cstheme="minorHAnsi"/>
           <w:sz w:val="24"/>
         </w:rPr>
         <w:br/>
@@ -3543,7 +3650,6 @@
       </w:r>
       <w:r>
         <w:rPr>
-          <w:rFonts w:cstheme="minorHAnsi"/>
           <w:sz w:val="24"/>
         </w:rPr>
         <w:br/>
@@ -3551,7 +3657,6 @@
       </w:r>
       <w:r>
         <w:rPr>
-          <w:rFonts w:cstheme="minorHAnsi"/>
           <w:sz w:val="24"/>
         </w:rPr>
         <w:br/>
@@ -3559,7 +3664,6 @@
       </w:r>
       <w:r>
         <w:rPr>
-          <w:rFonts w:cstheme="minorHAnsi"/>
           <w:sz w:val="24"/>
         </w:rPr>
         <w:br/>
@@ -3567,7 +3671,6 @@
       </w:r>
       <w:r>
         <w:rPr>
-          <w:rFonts w:cstheme="minorHAnsi"/>
           <w:sz w:val="24"/>
         </w:rPr>
         <w:br/>
@@ -3575,14 +3678,12 @@
       </w:r>
       <w:r>
         <w:rPr>
-          <w:rFonts w:cstheme="minorHAnsi"/>
-          <w:sz w:val="24"/>
-        </w:rPr>
-        <w:br/>
-      </w:r>
-      <w:r>
-        <w:rPr>
-          <w:rFonts w:cstheme="minorHAnsi"/>
+          <w:sz w:val="24"/>
+        </w:rPr>
+        <w:br/>
+      </w:r>
+      <w:r>
+        <w:rPr>
           <w:sz w:val="24"/>
         </w:rPr>
         <w:br/>
@@ -3590,7 +3691,6 @@
       </w:r>
       <w:r>
         <w:rPr>
-          <w:rFonts w:cstheme="minorHAnsi"/>
           <w:sz w:val="24"/>
         </w:rPr>
         <w:br/>
@@ -3598,7 +3698,6 @@
       </w:r>
       <w:r>
         <w:rPr>
-          <w:rFonts w:cstheme="minorHAnsi"/>
           <w:sz w:val="24"/>
         </w:rPr>
         <w:br/>
@@ -3606,7 +3705,6 @@
       </w:r>
       <w:r>
         <w:rPr>
-          <w:rFonts w:cstheme="minorHAnsi"/>
           <w:sz w:val="24"/>
         </w:rPr>
         <w:br/>
@@ -3614,7 +3712,6 @@
       </w:r>
       <w:r>
         <w:rPr>
-          <w:rFonts w:cstheme="minorHAnsi"/>
           <w:sz w:val="24"/>
         </w:rPr>
         <w:br/>
@@ -3622,7 +3719,6 @@
       </w:r>
       <w:r>
         <w:rPr>
-          <w:rFonts w:cstheme="minorHAnsi"/>
           <w:sz w:val="24"/>
         </w:rPr>
         <w:br/>
@@ -3630,7 +3726,6 @@
       </w:r>
       <w:r>
         <w:rPr>
-          <w:rFonts w:cstheme="minorHAnsi"/>
           <w:sz w:val="24"/>
         </w:rPr>
         <w:br/>
@@ -3638,55 +3733,53 @@
       </w:r>
       <w:r>
         <w:rPr>
-          <w:rFonts w:cstheme="minorHAnsi"/>
-          <w:sz w:val="24"/>
-        </w:rPr>
-        <w:br/>
-      </w:r>
-      <w:r>
-        <w:rPr>
-          <w:rFonts w:cstheme="minorHAnsi"/>
+          <w:sz w:val="24"/>
+        </w:rPr>
+        <w:br/>
+      </w:r>
+      <w:r>
+        <w:rPr>
+          <w:sz w:val="24"/>
+        </w:rPr>
+        <w:br/>
+        <w:t xml:space="preserve">    Vegas("Children_Info")</w:t>
+      </w:r>
+      <w:r>
+        <w:rPr>
+          <w:sz w:val="24"/>
+        </w:rPr>
+        <w:br/>
+        <w:t xml:space="preserve">      .withDataFrame(dataframe)</w:t>
+      </w:r>
+      <w:r>
+        <w:rPr>
+          <w:sz w:val="24"/>
+        </w:rPr>
+        <w:br/>
+        <w:t xml:space="preserve">      .encodeX(field = "Count", dataType = Quantitative, sortOrder = SortOrder.Asc)</w:t>
+      </w:r>
+      <w:r>
+        <w:rPr>
+          <w:sz w:val="24"/>
+        </w:rPr>
+        <w:br/>
+        <w:t xml:space="preserve">      .encodeY(field = "Gender", dataType = Nominal)</w:t>
+      </w:r>
+      <w:r>
+        <w:rPr>
+          <w:sz w:val="24"/>
+        </w:rPr>
+        <w:br/>
+      </w:r>
+      <w:r>
+        <w:rPr>
           <w:sz w:val="24"/>
         </w:rPr>
         <w:lastRenderedPageBreak/>
-        <w:br/>
-        <w:t xml:space="preserve">    Vegas("Children_Info")</w:t>
-      </w:r>
-      <w:r>
-        <w:rPr>
-          <w:rFonts w:cstheme="minorHAnsi"/>
-          <w:sz w:val="24"/>
-        </w:rPr>
-        <w:br/>
-        <w:t xml:space="preserve">      .withDataFrame(dataframe)</w:t>
-      </w:r>
-      <w:r>
-        <w:rPr>
-          <w:rFonts w:cstheme="minorHAnsi"/>
-          <w:sz w:val="24"/>
-        </w:rPr>
-        <w:br/>
-        <w:t xml:space="preserve">      .encodeX(field = "Count", dataType = Quantitative, sortOrder = SortOrder.Asc)</w:t>
-      </w:r>
-      <w:r>
-        <w:rPr>
-          <w:rFonts w:cstheme="minorHAnsi"/>
-          <w:sz w:val="24"/>
-        </w:rPr>
-        <w:br/>
-        <w:t xml:space="preserve">      .encodeY(field = "Gender", dataType = Nominal)</w:t>
-      </w:r>
-      <w:r>
-        <w:rPr>
-          <w:rFonts w:cstheme="minorHAnsi"/>
-          <w:sz w:val="24"/>
-        </w:rPr>
-        <w:br/>
         <w:t xml:space="preserve">      .mark(Bar)</w:t>
       </w:r>
       <w:r>
         <w:rPr>
-          <w:rFonts w:cstheme="minorHAnsi"/>
           <w:sz w:val="24"/>
         </w:rPr>
         <w:br/>
@@ -3694,69 +3787,12 @@
       </w:r>
       <w:r>
         <w:rPr>
-          <w:rFonts w:cstheme="minorHAnsi"/>
-          <w:sz w:val="24"/>
-        </w:rPr>
-        <w:br/>
-      </w:r>
-      <w:r>
-        <w:rPr>
-          <w:rFonts w:cstheme="minorHAnsi"/>
-          <w:sz w:val="24"/>
-        </w:rPr>
-        <w:br/>
-        <w:t xml:space="preserve">    Vegas("Children_Info")</w:t>
-      </w:r>
-      <w:r>
-        <w:rPr>
-          <w:rFonts w:cstheme="minorHAnsi"/>
-          <w:sz w:val="24"/>
-        </w:rPr>
-        <w:br/>
-        <w:t xml:space="preserve">      .withDataFrame(dataframe)</w:t>
-      </w:r>
-      <w:r>
-        <w:rPr>
-          <w:rFonts w:cstheme="minorHAnsi"/>
-          <w:sz w:val="24"/>
-        </w:rPr>
-        <w:br/>
-        <w:t xml:space="preserve">      .encodeX(field = "Rank", dataType = Quantitative, sortOrder = SortOrder.Asc)</w:t>
-      </w:r>
-      <w:r>
-        <w:rPr>
-          <w:rFonts w:cstheme="minorHAnsi"/>
-          <w:sz w:val="24"/>
-        </w:rPr>
-        <w:br/>
-        <w:t xml:space="preserve">      .encodeY(field = "Gender", dataType = Nominal)</w:t>
-      </w:r>
-      <w:r>
-        <w:rPr>
-          <w:rFonts w:cstheme="minorHAnsi"/>
-          <w:sz w:val="24"/>
-        </w:rPr>
-        <w:br/>
-        <w:t xml:space="preserve">      .mark(Bar)</w:t>
-      </w:r>
-      <w:r>
-        <w:rPr>
-          <w:rFonts w:cstheme="minorHAnsi"/>
-          <w:sz w:val="24"/>
-        </w:rPr>
-        <w:br/>
-        <w:t xml:space="preserve">      .show</w:t>
-      </w:r>
-      <w:r>
-        <w:rPr>
-          <w:rFonts w:cstheme="minorHAnsi"/>
-          <w:sz w:val="24"/>
-        </w:rPr>
-        <w:br/>
-      </w:r>
-      <w:r>
-        <w:rPr>
-          <w:rFonts w:cstheme="minorHAnsi"/>
+          <w:sz w:val="24"/>
+        </w:rPr>
+        <w:br/>
+      </w:r>
+      <w:r>
+        <w:rPr>
           <w:sz w:val="24"/>
         </w:rPr>
         <w:br/>
@@ -3764,15 +3800,13 @@
       </w:r>
       <w:r>
         <w:rPr>
-          <w:rFonts w:cstheme="minorHAnsi"/>
-          <w:sz w:val="24"/>
-        </w:rPr>
-        <w:br/>
-        <w:t xml:space="preserve">    dataframe.agg(countDistinct("Year of Birth")).show()</w:t>
-      </w:r>
-      <w:r>
-        <w:rPr>
-          <w:rFonts w:cstheme="minorHAnsi"/>
+          <w:sz w:val="24"/>
+        </w:rPr>
+        <w:br/>
+        <w:t xml:space="preserve">    dataframe.agg(countDistinct("Year of Birth") as "Number of years").show()</w:t>
+      </w:r>
+      <w:r>
+        <w:rPr>
           <w:sz w:val="24"/>
         </w:rPr>
         <w:br/>
@@ -3780,15 +3814,41 @@
       </w:r>
       <w:r>
         <w:rPr>
-          <w:rFonts w:cstheme="minorHAnsi"/>
-          <w:sz w:val="24"/>
-        </w:rPr>
-        <w:br/>
-        <w:t xml:space="preserve">    dataframe.groupBy("Child's First Name").count().sort(col("count").desc).show()</w:t>
-      </w:r>
-      <w:r>
-        <w:rPr>
-          <w:rFonts w:cstheme="minorHAnsi"/>
+          <w:sz w:val="24"/>
+        </w:rPr>
+        <w:br/>
+        <w:t xml:space="preserve">    dataframe</w:t>
+      </w:r>
+      <w:r>
+        <w:rPr>
+          <w:sz w:val="24"/>
+        </w:rPr>
+        <w:br/>
+        <w:t xml:space="preserve">      .groupBy("Child's First Name")</w:t>
+      </w:r>
+      <w:r>
+        <w:rPr>
+          <w:sz w:val="24"/>
+        </w:rPr>
+        <w:br/>
+        <w:t xml:space="preserve">      .agg(sum("Count") as "count")</w:t>
+      </w:r>
+      <w:r>
+        <w:rPr>
+          <w:sz w:val="24"/>
+        </w:rPr>
+        <w:br/>
+        <w:t xml:space="preserve">      .sort(col("count").desc)</w:t>
+      </w:r>
+      <w:r>
+        <w:rPr>
+          <w:sz w:val="24"/>
+        </w:rPr>
+        <w:br/>
+        <w:t xml:space="preserve">      .show()</w:t>
+      </w:r>
+      <w:r>
+        <w:rPr>
           <w:sz w:val="24"/>
         </w:rPr>
         <w:br/>
@@ -3796,7 +3856,6 @@
       </w:r>
       <w:r>
         <w:rPr>
-          <w:rFonts w:cstheme="minorHAnsi"/>
           <w:sz w:val="24"/>
         </w:rPr>
         <w:br/>
@@ -3904,28 +3963,28 @@
         </w:rPr>
         <w:t xml:space="preserve">Для этого я использовал набор данных популярных детских имен. Подробно остановился на взаимосвязи между этническим происхождением и некоторыми другими параметрами. Исследование показало, что самым популярным именем было </w:t>
       </w:r>
-      <w:proofErr w:type="spellStart"/>
-      <w:r>
-        <w:rPr>
-          <w:rFonts w:cstheme="minorHAnsi"/>
-          <w:lang w:val="ru-RU"/>
-        </w:rPr>
-        <w:t>Avery</w:t>
-      </w:r>
-      <w:proofErr w:type="spellEnd"/>
-      <w:r>
-        <w:rPr>
-          <w:rFonts w:cstheme="minorHAnsi"/>
-          <w:lang w:val="ru-RU"/>
-        </w:rPr>
-        <w:t xml:space="preserve"> из этноса </w:t>
-      </w:r>
       <w:r>
         <w:rPr>
           <w:rFonts w:cstheme="minorHAnsi"/>
           <w:lang w:val="en-US"/>
         </w:rPr>
-        <w:t>WHITE</w:t>
+        <w:t>E</w:t>
+      </w:r>
+      <w:proofErr w:type="spellStart"/>
+      <w:r>
+        <w:rPr>
+          <w:rFonts w:cstheme="minorHAnsi"/>
+          <w:lang w:val="ru-RU"/>
+        </w:rPr>
+        <w:t>than</w:t>
+      </w:r>
+      <w:proofErr w:type="spellEnd"/>
+      <w:r>
+        <w:rPr>
+          <w:rFonts w:cstheme="minorHAnsi"/>
+          <w:lang w:val="en-US"/>
+        </w:rPr>
+        <w:t>.</w:t>
       </w:r>
       <w:r>
         <w:rPr>
@@ -3933,34 +3992,6 @@
           <w:lang w:val="ru-RU"/>
         </w:rPr>
         <w:t xml:space="preserve"> </w:t>
-      </w:r>
-      <w:r>
-        <w:rPr>
-          <w:rFonts w:cstheme="minorHAnsi"/>
-          <w:lang w:val="en-US"/>
-        </w:rPr>
-        <w:t>NON</w:t>
-      </w:r>
-      <w:r>
-        <w:rPr>
-          <w:rFonts w:cstheme="minorHAnsi"/>
-          <w:lang w:val="ru-RU"/>
-        </w:rPr>
-        <w:t xml:space="preserve"> </w:t>
-      </w:r>
-      <w:r>
-        <w:rPr>
-          <w:rFonts w:cstheme="minorHAnsi"/>
-          <w:lang w:val="en-US"/>
-        </w:rPr>
-        <w:t>HISPANIC</w:t>
-      </w:r>
-      <w:r>
-        <w:rPr>
-          <w:rFonts w:cstheme="minorHAnsi"/>
-          <w:lang w:val="ru-RU"/>
-        </w:rPr>
-        <w:t xml:space="preserve">. </w:t>
       </w:r>
     </w:p>
     <w:p>

</xml_diff>